<commit_message>
arreglado el selector de color
</commit_message>
<xml_diff>
--- a/Proyecto Redes/Proyecto Final.docx
+++ b/Proyecto Redes/Proyecto Final.docx
@@ -874,29 +874,7 @@
                 <w:lang w:eastAsia="es-ES"/>
               </w:rPr>
               <w:lastRenderedPageBreak/>
-              <w:t xml:space="preserve">1    </w:t>
-            </w:r>
-            <w:proofErr w:type="gramStart"/>
-            <w:r>
-              <w:rPr>
-                <w:rFonts w:ascii="Arial" w:eastAsia="Times New Roman" w:hAnsi="Arial" w:cs="Arial"/>
-                <w:i/>
-                <w:iCs/>
-                <w:color w:val="000000"/>
-                <w:lang w:eastAsia="es-ES"/>
-              </w:rPr>
-              <w:t>Rojo</w:t>
-            </w:r>
-            <w:proofErr w:type="gramEnd"/>
-            <w:r>
-              <w:rPr>
-                <w:rFonts w:ascii="Arial" w:eastAsia="Times New Roman" w:hAnsi="Arial" w:cs="Arial"/>
-                <w:i/>
-                <w:iCs/>
-                <w:color w:val="000000"/>
-                <w:lang w:eastAsia="es-ES"/>
-              </w:rPr>
-              <w:t>-Verde-Rosa-Naranja</w:t>
+              <w:t>1    Rojo-Verde-Rosa-Naranja</w:t>
             </w:r>
           </w:p>
           <w:p>
@@ -1004,29 +982,7 @@
                 <w:color w:val="000000"/>
                 <w:lang w:eastAsia="es-ES"/>
               </w:rPr>
-              <w:t xml:space="preserve">1      </w:t>
-            </w:r>
-            <w:proofErr w:type="gramStart"/>
-            <w:r>
-              <w:rPr>
-                <w:rFonts w:ascii="Arial" w:eastAsia="Times New Roman" w:hAnsi="Arial" w:cs="Arial"/>
-                <w:i/>
-                <w:iCs/>
-                <w:color w:val="000000"/>
-                <w:lang w:eastAsia="es-ES"/>
-              </w:rPr>
-              <w:t>Rojo</w:t>
-            </w:r>
-            <w:proofErr w:type="gramEnd"/>
-            <w:r>
-              <w:rPr>
-                <w:rFonts w:ascii="Arial" w:eastAsia="Times New Roman" w:hAnsi="Arial" w:cs="Arial"/>
-                <w:i/>
-                <w:iCs/>
-                <w:color w:val="000000"/>
-                <w:lang w:eastAsia="es-ES"/>
-              </w:rPr>
-              <w:t>-Verde-Rosa-Naranja      Negro-Blanco-Nada-Nada</w:t>
+              <w:t>1      Rojo-Verde-Rosa-Naranja      Negro-Blanco-Nada-Nada</w:t>
             </w:r>
           </w:p>
           <w:p>
@@ -1504,6 +1460,447 @@
             <w:pPr>
               <w:spacing w:after="0" w:line="240" w:lineRule="auto"/>
               <w:rPr>
+                <w:rFonts w:ascii="Arial" w:eastAsia="Times New Roman" w:hAnsi="Arial" w:cs="Arial"/>
+                <w:i/>
+                <w:iCs/>
+                <w:color w:val="000000"/>
+                <w:lang w:eastAsia="es-ES"/>
+              </w:rPr>
+            </w:pPr>
+            <w:r>
+              <w:rPr>
+                <w:rFonts w:ascii="Arial" w:eastAsia="Times New Roman" w:hAnsi="Arial" w:cs="Arial"/>
+                <w:i/>
+                <w:iCs/>
+                <w:color w:val="000000"/>
+                <w:lang w:eastAsia="es-ES"/>
+              </w:rPr>
+              <w:t>Clases:</w:t>
+            </w:r>
+          </w:p>
+          <w:p>
+            <w:pPr>
+              <w:spacing w:after="0" w:line="240" w:lineRule="auto"/>
+              <w:rPr>
+                <w:rFonts w:ascii="Arial" w:eastAsia="Times New Roman" w:hAnsi="Arial" w:cs="Arial"/>
+                <w:i/>
+                <w:iCs/>
+                <w:color w:val="000000"/>
+                <w:lang w:eastAsia="es-ES"/>
+              </w:rPr>
+            </w:pPr>
+            <w:r>
+              <w:rPr>
+                <w:rFonts w:ascii="Arial" w:eastAsia="Times New Roman" w:hAnsi="Arial" w:cs="Arial"/>
+                <w:i/>
+                <w:iCs/>
+                <w:color w:val="000000"/>
+                <w:lang w:eastAsia="es-ES"/>
+              </w:rPr>
+              <w:t>-Game.cc</w:t>
+            </w:r>
+            <w:r>
+              <w:rPr>
+                <w:rFonts w:ascii="Arial" w:eastAsia="Times New Roman" w:hAnsi="Arial" w:cs="Arial"/>
+                <w:i/>
+                <w:iCs/>
+                <w:color w:val="000000"/>
+                <w:lang w:eastAsia="es-ES"/>
+              </w:rPr>
+              <w:t xml:space="preserve"> </w:t>
+            </w:r>
+            <w:r>
+              <w:rPr>
+                <w:rFonts w:ascii="Arial" w:eastAsia="Times New Roman" w:hAnsi="Arial" w:cs="Arial"/>
+                <w:i/>
+                <w:iCs/>
+                <w:color w:val="000000"/>
+                <w:lang w:eastAsia="es-ES"/>
+              </w:rPr>
+              <w:t>-</w:t>
+            </w:r>
+            <w:proofErr w:type="spellStart"/>
+            <w:r>
+              <w:rPr>
+                <w:rFonts w:ascii="Arial" w:eastAsia="Times New Roman" w:hAnsi="Arial" w:cs="Arial"/>
+                <w:i/>
+                <w:iCs/>
+                <w:color w:val="000000"/>
+                <w:lang w:eastAsia="es-ES"/>
+              </w:rPr>
+              <w:t>Game.h</w:t>
+            </w:r>
+            <w:proofErr w:type="spellEnd"/>
+            <w:r>
+              <w:rPr>
+                <w:rFonts w:ascii="Arial" w:eastAsia="Times New Roman" w:hAnsi="Arial" w:cs="Arial"/>
+                <w:i/>
+                <w:iCs/>
+                <w:color w:val="000000"/>
+                <w:lang w:eastAsia="es-ES"/>
+              </w:rPr>
+              <w:t xml:space="preserve"> </w:t>
+            </w:r>
+            <w:r>
+              <w:rPr>
+                <w:rFonts w:ascii="Arial" w:eastAsia="Times New Roman" w:hAnsi="Arial" w:cs="Arial"/>
+                <w:i/>
+                <w:iCs/>
+                <w:color w:val="000000"/>
+                <w:lang w:eastAsia="es-ES"/>
+              </w:rPr>
+              <w:t>-</w:t>
+            </w:r>
+            <w:proofErr w:type="spellStart"/>
+            <w:r>
+              <w:rPr>
+                <w:rFonts w:ascii="Arial" w:eastAsia="Times New Roman" w:hAnsi="Arial" w:cs="Arial"/>
+                <w:i/>
+                <w:iCs/>
+                <w:color w:val="000000"/>
+                <w:lang w:eastAsia="es-ES"/>
+              </w:rPr>
+              <w:t>Makefile</w:t>
+            </w:r>
+            <w:proofErr w:type="spellEnd"/>
+            <w:r>
+              <w:rPr>
+                <w:rFonts w:ascii="Arial" w:eastAsia="Times New Roman" w:hAnsi="Arial" w:cs="Arial"/>
+                <w:i/>
+                <w:iCs/>
+                <w:color w:val="000000"/>
+                <w:lang w:eastAsia="es-ES"/>
+              </w:rPr>
+              <w:t xml:space="preserve"> </w:t>
+            </w:r>
+            <w:r>
+              <w:rPr>
+                <w:rFonts w:ascii="Arial" w:eastAsia="Times New Roman" w:hAnsi="Arial" w:cs="Arial"/>
+                <w:i/>
+                <w:iCs/>
+                <w:color w:val="000000"/>
+                <w:lang w:eastAsia="es-ES"/>
+              </w:rPr>
+              <w:t>-MMClient.cc</w:t>
+            </w:r>
+            <w:r>
+              <w:rPr>
+                <w:rFonts w:ascii="Arial" w:eastAsia="Times New Roman" w:hAnsi="Arial" w:cs="Arial"/>
+                <w:i/>
+                <w:iCs/>
+                <w:color w:val="000000"/>
+                <w:lang w:eastAsia="es-ES"/>
+              </w:rPr>
+              <w:t xml:space="preserve"> </w:t>
+            </w:r>
+            <w:r>
+              <w:rPr>
+                <w:rFonts w:ascii="Arial" w:eastAsia="Times New Roman" w:hAnsi="Arial" w:cs="Arial"/>
+                <w:i/>
+                <w:iCs/>
+                <w:color w:val="000000"/>
+                <w:lang w:eastAsia="es-ES"/>
+              </w:rPr>
+              <w:t>-</w:t>
+            </w:r>
+            <w:proofErr w:type="spellStart"/>
+            <w:r>
+              <w:rPr>
+                <w:rFonts w:ascii="Arial" w:eastAsia="Times New Roman" w:hAnsi="Arial" w:cs="Arial"/>
+                <w:i/>
+                <w:iCs/>
+                <w:color w:val="000000"/>
+                <w:lang w:eastAsia="es-ES"/>
+              </w:rPr>
+              <w:t>MMClient.h</w:t>
+            </w:r>
+            <w:proofErr w:type="spellEnd"/>
+            <w:r>
+              <w:rPr>
+                <w:rFonts w:ascii="Arial" w:eastAsia="Times New Roman" w:hAnsi="Arial" w:cs="Arial"/>
+                <w:i/>
+                <w:iCs/>
+                <w:color w:val="000000"/>
+                <w:lang w:eastAsia="es-ES"/>
+              </w:rPr>
+              <w:t xml:space="preserve"> </w:t>
+            </w:r>
+            <w:r>
+              <w:rPr>
+                <w:rFonts w:ascii="Arial" w:eastAsia="Times New Roman" w:hAnsi="Arial" w:cs="Arial"/>
+                <w:i/>
+                <w:iCs/>
+                <w:color w:val="000000"/>
+                <w:lang w:eastAsia="es-ES"/>
+              </w:rPr>
+              <w:t>-MMServer.cc</w:t>
+            </w:r>
+            <w:r>
+              <w:rPr>
+                <w:rFonts w:ascii="Arial" w:eastAsia="Times New Roman" w:hAnsi="Arial" w:cs="Arial"/>
+                <w:i/>
+                <w:iCs/>
+                <w:color w:val="000000"/>
+                <w:lang w:eastAsia="es-ES"/>
+              </w:rPr>
+              <w:t xml:space="preserve"> </w:t>
+            </w:r>
+            <w:r>
+              <w:rPr>
+                <w:rFonts w:ascii="Arial" w:eastAsia="Times New Roman" w:hAnsi="Arial" w:cs="Arial"/>
+                <w:i/>
+                <w:iCs/>
+                <w:color w:val="000000"/>
+                <w:lang w:eastAsia="es-ES"/>
+              </w:rPr>
+              <w:t>-</w:t>
+            </w:r>
+            <w:proofErr w:type="spellStart"/>
+            <w:r>
+              <w:rPr>
+                <w:rFonts w:ascii="Arial" w:eastAsia="Times New Roman" w:hAnsi="Arial" w:cs="Arial"/>
+                <w:i/>
+                <w:iCs/>
+                <w:color w:val="000000"/>
+                <w:lang w:eastAsia="es-ES"/>
+              </w:rPr>
+              <w:t>MMServer.h</w:t>
+            </w:r>
+            <w:proofErr w:type="spellEnd"/>
+          </w:p>
+          <w:p>
+            <w:pPr>
+              <w:spacing w:after="0" w:line="240" w:lineRule="auto"/>
+              <w:rPr>
+                <w:rFonts w:ascii="Arial" w:eastAsia="Times New Roman" w:hAnsi="Arial" w:cs="Arial"/>
+                <w:i/>
+                <w:iCs/>
+                <w:color w:val="000000"/>
+                <w:lang w:eastAsia="es-ES"/>
+              </w:rPr>
+            </w:pPr>
+            <w:r>
+              <w:rPr>
+                <w:rFonts w:ascii="Arial" w:eastAsia="Times New Roman" w:hAnsi="Arial" w:cs="Arial"/>
+                <w:i/>
+                <w:iCs/>
+                <w:color w:val="000000"/>
+                <w:lang w:eastAsia="es-ES"/>
+              </w:rPr>
+              <w:lastRenderedPageBreak/>
+              <w:t>-</w:t>
+            </w:r>
+            <w:proofErr w:type="spellStart"/>
+            <w:r>
+              <w:rPr>
+                <w:rFonts w:ascii="Arial" w:eastAsia="Times New Roman" w:hAnsi="Arial" w:cs="Arial"/>
+                <w:i/>
+                <w:iCs/>
+                <w:color w:val="000000"/>
+                <w:lang w:eastAsia="es-ES"/>
+              </w:rPr>
+              <w:t>Serializable.h</w:t>
+            </w:r>
+            <w:proofErr w:type="spellEnd"/>
+            <w:r>
+              <w:rPr>
+                <w:rFonts w:ascii="Arial" w:eastAsia="Times New Roman" w:hAnsi="Arial" w:cs="Arial"/>
+                <w:i/>
+                <w:iCs/>
+                <w:color w:val="000000"/>
+                <w:lang w:eastAsia="es-ES"/>
+              </w:rPr>
+              <w:t xml:space="preserve"> </w:t>
+            </w:r>
+            <w:r>
+              <w:rPr>
+                <w:rFonts w:ascii="Arial" w:eastAsia="Times New Roman" w:hAnsi="Arial" w:cs="Arial"/>
+                <w:i/>
+                <w:iCs/>
+                <w:color w:val="000000"/>
+                <w:lang w:eastAsia="es-ES"/>
+              </w:rPr>
+              <w:t>-Socket.cc</w:t>
+            </w:r>
+            <w:r>
+              <w:rPr>
+                <w:rFonts w:ascii="Arial" w:eastAsia="Times New Roman" w:hAnsi="Arial" w:cs="Arial"/>
+                <w:i/>
+                <w:iCs/>
+                <w:color w:val="000000"/>
+                <w:lang w:eastAsia="es-ES"/>
+              </w:rPr>
+              <w:t xml:space="preserve"> </w:t>
+            </w:r>
+            <w:r>
+              <w:rPr>
+                <w:rFonts w:ascii="Arial" w:eastAsia="Times New Roman" w:hAnsi="Arial" w:cs="Arial"/>
+                <w:i/>
+                <w:iCs/>
+                <w:color w:val="000000"/>
+                <w:lang w:eastAsia="es-ES"/>
+              </w:rPr>
+              <w:t>-</w:t>
+            </w:r>
+            <w:proofErr w:type="spellStart"/>
+            <w:r>
+              <w:rPr>
+                <w:rFonts w:ascii="Arial" w:eastAsia="Times New Roman" w:hAnsi="Arial" w:cs="Arial"/>
+                <w:i/>
+                <w:iCs/>
+                <w:color w:val="000000"/>
+                <w:lang w:eastAsia="es-ES"/>
+              </w:rPr>
+              <w:t>Socket.h</w:t>
+            </w:r>
+            <w:proofErr w:type="spellEnd"/>
+            <w:r>
+              <w:rPr>
+                <w:rFonts w:ascii="Arial" w:eastAsia="Times New Roman" w:hAnsi="Arial" w:cs="Arial"/>
+                <w:i/>
+                <w:iCs/>
+                <w:color w:val="000000"/>
+                <w:lang w:eastAsia="es-ES"/>
+              </w:rPr>
+              <w:t xml:space="preserve"> </w:t>
+            </w:r>
+            <w:r>
+              <w:rPr>
+                <w:rFonts w:ascii="Arial" w:eastAsia="Times New Roman" w:hAnsi="Arial" w:cs="Arial"/>
+                <w:i/>
+                <w:iCs/>
+                <w:color w:val="000000"/>
+                <w:lang w:eastAsia="es-ES"/>
+              </w:rPr>
+              <w:t>-XLDisplay.cc</w:t>
+            </w:r>
+            <w:r>
+              <w:rPr>
+                <w:rFonts w:ascii="Arial" w:eastAsia="Times New Roman" w:hAnsi="Arial" w:cs="Arial"/>
+                <w:i/>
+                <w:iCs/>
+                <w:color w:val="000000"/>
+                <w:lang w:eastAsia="es-ES"/>
+              </w:rPr>
+              <w:t xml:space="preserve"> </w:t>
+            </w:r>
+            <w:r>
+              <w:rPr>
+                <w:rFonts w:ascii="Arial" w:eastAsia="Times New Roman" w:hAnsi="Arial" w:cs="Arial"/>
+                <w:i/>
+                <w:iCs/>
+                <w:color w:val="000000"/>
+                <w:lang w:eastAsia="es-ES"/>
+              </w:rPr>
+              <w:t>-</w:t>
+            </w:r>
+            <w:proofErr w:type="spellStart"/>
+            <w:r>
+              <w:rPr>
+                <w:rFonts w:ascii="Arial" w:eastAsia="Times New Roman" w:hAnsi="Arial" w:cs="Arial"/>
+                <w:i/>
+                <w:iCs/>
+                <w:color w:val="000000"/>
+                <w:lang w:eastAsia="es-ES"/>
+              </w:rPr>
+              <w:t>XLDisplay.h</w:t>
+            </w:r>
+            <w:proofErr w:type="spellEnd"/>
+          </w:p>
+          <w:p>
+            <w:pPr>
+              <w:spacing w:after="0" w:line="240" w:lineRule="auto"/>
+              <w:rPr>
+                <w:rFonts w:ascii="Arial" w:eastAsia="Times New Roman" w:hAnsi="Arial" w:cs="Arial"/>
+                <w:i/>
+                <w:iCs/>
+                <w:color w:val="000000"/>
+                <w:lang w:eastAsia="es-ES"/>
+              </w:rPr>
+            </w:pPr>
+          </w:p>
+          <w:p>
+            <w:pPr>
+              <w:spacing w:after="0" w:line="240" w:lineRule="auto"/>
+              <w:rPr>
+                <w:rFonts w:ascii="Arial" w:eastAsia="Times New Roman" w:hAnsi="Arial" w:cs="Arial"/>
+                <w:i/>
+                <w:iCs/>
+                <w:color w:val="000000"/>
+                <w:lang w:eastAsia="es-ES"/>
+              </w:rPr>
+            </w:pPr>
+            <w:r>
+              <w:rPr>
+                <w:rFonts w:ascii="Arial" w:eastAsia="Times New Roman" w:hAnsi="Arial" w:cs="Arial"/>
+                <w:i/>
+                <w:iCs/>
+                <w:color w:val="000000"/>
+                <w:lang w:eastAsia="es-ES"/>
+              </w:rPr>
+              <w:t xml:space="preserve">1.4.1 </w:t>
+            </w:r>
+            <w:proofErr w:type="spellStart"/>
+            <w:r>
+              <w:rPr>
+                <w:rFonts w:ascii="Arial" w:eastAsia="Times New Roman" w:hAnsi="Arial" w:cs="Arial"/>
+                <w:i/>
+                <w:iCs/>
+                <w:color w:val="000000"/>
+                <w:lang w:eastAsia="es-ES"/>
+              </w:rPr>
+              <w:t>Makefile</w:t>
+            </w:r>
+            <w:proofErr w:type="spellEnd"/>
+          </w:p>
+          <w:p>
+            <w:pPr>
+              <w:spacing w:after="0" w:line="240" w:lineRule="auto"/>
+              <w:rPr>
+                <w:rFonts w:ascii="Arial" w:eastAsia="Times New Roman" w:hAnsi="Arial" w:cs="Arial"/>
+                <w:i/>
+                <w:iCs/>
+                <w:color w:val="000000"/>
+                <w:lang w:eastAsia="es-ES"/>
+              </w:rPr>
+            </w:pPr>
+            <w:r>
+              <w:rPr>
+                <w:rFonts w:ascii="Arial" w:eastAsia="Times New Roman" w:hAnsi="Arial" w:cs="Arial"/>
+                <w:i/>
+                <w:iCs/>
+                <w:color w:val="000000"/>
+                <w:lang w:eastAsia="es-ES"/>
+              </w:rPr>
+              <w:t xml:space="preserve"> Es un archivo que sirve para compilar en la terminal de Linux.</w:t>
+            </w:r>
+          </w:p>
+          <w:p>
+            <w:pPr>
+              <w:spacing w:after="0" w:line="240" w:lineRule="auto"/>
+              <w:rPr>
+                <w:rFonts w:ascii="Arial" w:eastAsia="Times New Roman" w:hAnsi="Arial" w:cs="Arial"/>
+                <w:i/>
+                <w:iCs/>
+                <w:color w:val="000000"/>
+                <w:lang w:eastAsia="es-ES"/>
+              </w:rPr>
+            </w:pPr>
+            <w:r>
+              <w:rPr>
+                <w:rFonts w:ascii="Arial" w:eastAsia="Times New Roman" w:hAnsi="Arial" w:cs="Arial"/>
+                <w:i/>
+                <w:iCs/>
+                <w:color w:val="000000"/>
+                <w:lang w:eastAsia="es-ES"/>
+              </w:rPr>
+              <w:t xml:space="preserve">En él se especifican las características necesarias para la compilación de </w:t>
+            </w:r>
+          </w:p>
+          <w:p>
+            <w:pPr>
+              <w:spacing w:after="0" w:line="240" w:lineRule="auto"/>
+              <w:rPr>
                 <w:rFonts w:ascii="Times New Roman" w:eastAsia="Times New Roman" w:hAnsi="Times New Roman" w:cs="Times New Roman"/>
                 <w:sz w:val="24"/>
                 <w:szCs w:val="24"/>
@@ -1539,68 +1936,21 @@
             <w:pPr>
               <w:spacing w:after="0" w:line="240" w:lineRule="auto"/>
               <w:rPr>
+                <w:rFonts w:ascii="Times New Roman" w:eastAsia="Times New Roman" w:hAnsi="Times New Roman" w:cs="Times New Roman"/>
+                <w:sz w:val="24"/>
+                <w:szCs w:val="24"/>
+                <w:lang w:eastAsia="es-ES"/>
+              </w:rPr>
+            </w:pPr>
+            <w:r>
+              <w:rPr>
                 <w:rFonts w:ascii="Arial" w:eastAsia="Times New Roman" w:hAnsi="Arial" w:cs="Arial"/>
                 <w:b/>
                 <w:bCs/>
                 <w:color w:val="000000"/>
                 <w:lang w:eastAsia="es-ES"/>
               </w:rPr>
-            </w:pPr>
-          </w:p>
-          <w:p>
-            <w:pPr>
-              <w:spacing w:after="0" w:line="240" w:lineRule="auto"/>
-              <w:rPr>
-                <w:rFonts w:ascii="Arial" w:eastAsia="Times New Roman" w:hAnsi="Arial" w:cs="Arial"/>
-                <w:b/>
-                <w:bCs/>
-                <w:color w:val="000000"/>
-                <w:lang w:eastAsia="es-ES"/>
-              </w:rPr>
-            </w:pPr>
-          </w:p>
-          <w:p>
-            <w:pPr>
-              <w:spacing w:after="0" w:line="240" w:lineRule="auto"/>
-              <w:rPr>
-                <w:rFonts w:ascii="Arial" w:eastAsia="Times New Roman" w:hAnsi="Arial" w:cs="Arial"/>
-                <w:b/>
-                <w:bCs/>
-                <w:color w:val="000000"/>
-                <w:lang w:eastAsia="es-ES"/>
-              </w:rPr>
-            </w:pPr>
-          </w:p>
-          <w:p>
-            <w:pPr>
-              <w:spacing w:after="0" w:line="240" w:lineRule="auto"/>
-              <w:rPr>
-                <w:rFonts w:ascii="Arial" w:eastAsia="Times New Roman" w:hAnsi="Arial" w:cs="Arial"/>
-                <w:b/>
-                <w:bCs/>
-                <w:color w:val="000000"/>
-                <w:lang w:eastAsia="es-ES"/>
-              </w:rPr>
-            </w:pPr>
-          </w:p>
-          <w:p>
-            <w:pPr>
-              <w:spacing w:after="0" w:line="240" w:lineRule="auto"/>
-              <w:rPr>
-                <w:rFonts w:ascii="Times New Roman" w:eastAsia="Times New Roman" w:hAnsi="Times New Roman" w:cs="Times New Roman"/>
-                <w:sz w:val="24"/>
-                <w:szCs w:val="24"/>
-                <w:lang w:eastAsia="es-ES"/>
-              </w:rPr>
-            </w:pPr>
-            <w:r>
-              <w:rPr>
-                <w:rFonts w:ascii="Arial" w:eastAsia="Times New Roman" w:hAnsi="Arial" w:cs="Arial"/>
-                <w:b/>
-                <w:bCs/>
-                <w:color w:val="000000"/>
-                <w:lang w:eastAsia="es-ES"/>
-              </w:rPr>
+              <w:lastRenderedPageBreak/>
               <w:t>Diseño del Servidor</w:t>
             </w:r>
           </w:p>
@@ -1837,29 +2187,7 @@
                 <w:color w:val="000000"/>
                 <w:lang w:eastAsia="es-ES"/>
               </w:rPr>
-              <w:t xml:space="preserve"> COLOR </w:t>
-            </w:r>
-            <w:proofErr w:type="gramStart"/>
-            <w:r>
-              <w:rPr>
-                <w:rFonts w:ascii="Arial" w:eastAsia="Times New Roman" w:hAnsi="Arial" w:cs="Arial"/>
-                <w:i/>
-                <w:iCs/>
-                <w:color w:val="000000"/>
-                <w:lang w:eastAsia="es-ES"/>
-              </w:rPr>
-              <w:t>{ Rojo</w:t>
-            </w:r>
-            <w:proofErr w:type="gramEnd"/>
-            <w:r>
-              <w:rPr>
-                <w:rFonts w:ascii="Arial" w:eastAsia="Times New Roman" w:hAnsi="Arial" w:cs="Arial"/>
-                <w:i/>
-                <w:iCs/>
-                <w:color w:val="000000"/>
-                <w:lang w:eastAsia="es-ES"/>
-              </w:rPr>
-              <w:t xml:space="preserve">, Naranja, Amarillo, Verde, </w:t>
+              <w:t xml:space="preserve"> COLOR { Rojo, Naranja, Amarillo, Verde, </w:t>
             </w:r>
           </w:p>
           <w:p>
@@ -1882,29 +2210,7 @@
                 <w:color w:val="000000"/>
                 <w:lang w:eastAsia="es-ES"/>
               </w:rPr>
-              <w:t xml:space="preserve">Azul, Morado, Rosa, Blanco, </w:t>
-            </w:r>
-            <w:proofErr w:type="gramStart"/>
-            <w:r>
-              <w:rPr>
-                <w:rFonts w:ascii="Arial" w:eastAsia="Times New Roman" w:hAnsi="Arial" w:cs="Arial"/>
-                <w:i/>
-                <w:iCs/>
-                <w:color w:val="000000"/>
-                <w:lang w:eastAsia="es-ES"/>
-              </w:rPr>
-              <w:t>Negro }</w:t>
-            </w:r>
-            <w:proofErr w:type="gramEnd"/>
-            <w:r>
-              <w:rPr>
-                <w:rFonts w:ascii="Arial" w:eastAsia="Times New Roman" w:hAnsi="Arial" w:cs="Arial"/>
-                <w:i/>
-                <w:iCs/>
-                <w:color w:val="000000"/>
-                <w:lang w:eastAsia="es-ES"/>
-              </w:rPr>
-              <w:t>;</w:t>
+              <w:t>Azul, Morado, Rosa, Blanco, Negro };</w:t>
             </w:r>
           </w:p>
           <w:p>
@@ -1938,29 +2244,7 @@
                 <w:color w:val="000000"/>
                 <w:lang w:eastAsia="es-ES"/>
               </w:rPr>
-              <w:t xml:space="preserve">COLOR </w:t>
-            </w:r>
-            <w:proofErr w:type="gramStart"/>
-            <w:r>
-              <w:rPr>
-                <w:rFonts w:ascii="Arial" w:eastAsia="Times New Roman" w:hAnsi="Arial" w:cs="Arial"/>
-                <w:i/>
-                <w:iCs/>
-                <w:color w:val="000000"/>
-                <w:lang w:eastAsia="es-ES"/>
-              </w:rPr>
-              <w:t>sol[</w:t>
-            </w:r>
-            <w:proofErr w:type="gramEnd"/>
-            <w:r>
-              <w:rPr>
-                <w:rFonts w:ascii="Arial" w:eastAsia="Times New Roman" w:hAnsi="Arial" w:cs="Arial"/>
-                <w:i/>
-                <w:iCs/>
-                <w:color w:val="000000"/>
-                <w:lang w:eastAsia="es-ES"/>
-              </w:rPr>
-              <w:t>4] = { Rojo, Azul, Azul, Amarillo };     // 0-4-4-2</w:t>
+              <w:t>COLOR sol[4] = { Rojo, Azul, Azul, Amarillo };     // 0-4-4-2</w:t>
             </w:r>
           </w:p>
           <w:p>
@@ -2322,6 +2606,7 @@
                 <w:color w:val="000000"/>
                 <w:lang w:eastAsia="es-ES"/>
               </w:rPr>
+              <w:lastRenderedPageBreak/>
               <w:t xml:space="preserve">   Cada vez que los clientes reciben un mensaje se </w:t>
             </w:r>
             <w:proofErr w:type="spellStart"/>

</xml_diff>